<commit_message>
Escenario de simulación realista
</commit_message>
<xml_diff>
--- a/Modelos de simulación a probar.docx
+++ b/Modelos de simulación a probar.docx
@@ -15,7 +15,12 @@
         <w:pStyle w:val="Ttulo2"/>
       </w:pPr>
       <w:r>
-        <w:t>Caso Mejor</w:t>
+        <w:t>Escenario</w:t>
+      </w:r>
+      <w:bookmarkStart w:id="0" w:name="_GoBack"/>
+      <w:bookmarkEnd w:id="0"/>
+      <w:r>
+        <w:t xml:space="preserve"> Mejor</w:t>
       </w:r>
     </w:p>
     <w:p>
@@ -86,7 +91,6 @@
           </wp:anchor>
         </w:drawing>
       </w:r>
-      <w:proofErr w:type="spellStart"/>
       <w:r>
         <w:rPr>
           <w:rFonts w:ascii="Times New Roman" w:eastAsia="Times New Roman" w:hAnsi="Times New Roman" w:cs="Times New Roman"/>
@@ -98,7 +102,6 @@
         </w:rPr>
         <w:t>Setup</w:t>
       </w:r>
-      <w:proofErr w:type="spellEnd"/>
       <w:r>
         <w:rPr>
           <w:rFonts w:ascii="Times New Roman" w:eastAsia="Times New Roman" w:hAnsi="Times New Roman" w:cs="Times New Roman"/>
@@ -126,7 +129,6 @@
         </w:rPr>
         <w:t xml:space="preserve"> FFP que protegen de las partículas inhaladas (y puestas de forma correcta), así como guantes para no contaminar los productos manipulados. </w:t>
       </w:r>
-      <w:proofErr w:type="gramStart"/>
       <w:r>
         <w:rPr>
           <w:rFonts w:ascii="Times New Roman" w:eastAsia="Times New Roman" w:hAnsi="Times New Roman" w:cs="Times New Roman"/>
@@ -134,9 +136,8 @@
           <w:szCs w:val="24"/>
           <w:lang w:eastAsia="es-ES"/>
         </w:rPr>
-        <w:t>Además</w:t>
-      </w:r>
-      <w:proofErr w:type="gramEnd"/>
+        <w:t>Además,</w:t>
+      </w:r>
       <w:r>
         <w:rPr>
           <w:rFonts w:ascii="Times New Roman" w:eastAsia="Times New Roman" w:hAnsi="Times New Roman" w:cs="Times New Roman"/>
@@ -319,8 +320,6 @@
       <w:r>
         <w:br w:type="page"/>
       </w:r>
-      <w:bookmarkStart w:id="0" w:name="_GoBack"/>
-      <w:bookmarkEnd w:id="0"/>
     </w:p>
     <w:p>
       <w:pPr>
@@ -328,7 +327,7 @@
       </w:pPr>
       <w:r>
         <w:lastRenderedPageBreak/>
-        <w:t>Caso Peor</w:t>
+        <w:t>Escenario</w:t>
       </w:r>
     </w:p>
     <w:p>
@@ -393,7 +392,6 @@
           </wp:anchor>
         </w:drawing>
       </w:r>
-      <w:proofErr w:type="spellStart"/>
       <w:r>
         <w:rPr>
           <w:b/>
@@ -401,7 +399,6 @@
         </w:rPr>
         <w:t>Setup</w:t>
       </w:r>
-      <w:proofErr w:type="spellEnd"/>
       <w:r>
         <w:t>: Un aforo máximo de personas, sin mascarilla ni guantes, con una lista de la compra con muchos productos.</w:t>
       </w:r>
@@ -419,18 +416,18 @@
           <w:noProof/>
         </w:rPr>
         <w:drawing>
-          <wp:anchor distT="0" distB="0" distL="114300" distR="114300" simplePos="0" relativeHeight="251667456" behindDoc="0" locked="0" layoutInCell="1" allowOverlap="1" wp14:anchorId="6B312E4F">
+          <wp:anchor distT="0" distB="0" distL="114300" distR="114300" simplePos="0" relativeHeight="251664384" behindDoc="0" locked="0" layoutInCell="1" allowOverlap="1" wp14:anchorId="7A6266D6">
             <wp:simplePos x="0" y="0"/>
             <wp:positionH relativeFrom="margin">
-              <wp:align>center</wp:align>
+              <wp:align>left</wp:align>
             </wp:positionH>
             <wp:positionV relativeFrom="paragraph">
-              <wp:posOffset>5770245</wp:posOffset>
+              <wp:posOffset>2715260</wp:posOffset>
             </wp:positionV>
-            <wp:extent cx="4819650" cy="2532380"/>
-            <wp:effectExtent l="0" t="0" r="0" b="1270"/>
+            <wp:extent cx="3971925" cy="2779395"/>
+            <wp:effectExtent l="0" t="0" r="9525" b="1905"/>
             <wp:wrapSquare wrapText="bothSides"/>
-            <wp:docPr id="12" name="Imagen 12"/>
+            <wp:docPr id="9" name="Imagen 9"/>
             <wp:cNvGraphicFramePr>
               <a:graphicFrameLocks xmlns:a="http://schemas.openxmlformats.org/drawingml/2006/main" noChangeAspect="1"/>
             </wp:cNvGraphicFramePr>
@@ -456,7 +453,7 @@
                   <pic:spPr>
                     <a:xfrm>
                       <a:off x="0" y="0"/>
-                      <a:ext cx="4819650" cy="2532380"/>
+                      <a:ext cx="3971925" cy="2779395"/>
                     </a:xfrm>
                     <a:prstGeom prst="rect">
                       <a:avLst/>
@@ -479,18 +476,18 @@
           <w:noProof/>
         </w:rPr>
         <w:drawing>
-          <wp:anchor distT="0" distB="0" distL="114300" distR="114300" simplePos="0" relativeHeight="251664384" behindDoc="0" locked="0" layoutInCell="1" allowOverlap="1" wp14:anchorId="7A6266D6">
+          <wp:anchor distT="0" distB="0" distL="114300" distR="114300" simplePos="0" relativeHeight="251665408" behindDoc="0" locked="0" layoutInCell="1" allowOverlap="1" wp14:anchorId="4BAC106E">
             <wp:simplePos x="0" y="0"/>
             <wp:positionH relativeFrom="column">
-              <wp:posOffset>-213360</wp:posOffset>
+              <wp:posOffset>-429260</wp:posOffset>
             </wp:positionH>
             <wp:positionV relativeFrom="paragraph">
-              <wp:posOffset>2757805</wp:posOffset>
+              <wp:posOffset>791210</wp:posOffset>
             </wp:positionV>
-            <wp:extent cx="4327653" cy="3028950"/>
-            <wp:effectExtent l="0" t="0" r="0" b="0"/>
+            <wp:extent cx="4543425" cy="1962150"/>
+            <wp:effectExtent l="0" t="0" r="9525" b="0"/>
             <wp:wrapSquare wrapText="bothSides"/>
-            <wp:docPr id="9" name="Imagen 9"/>
+            <wp:docPr id="10" name="Imagen 10"/>
             <wp:cNvGraphicFramePr>
               <a:graphicFrameLocks xmlns:a="http://schemas.openxmlformats.org/drawingml/2006/main" noChangeAspect="1"/>
             </wp:cNvGraphicFramePr>
@@ -516,7 +513,7 @@
                   <pic:spPr>
                     <a:xfrm>
                       <a:off x="0" y="0"/>
-                      <a:ext cx="4327653" cy="3028950"/>
+                      <a:ext cx="4543425" cy="1962150"/>
                     </a:xfrm>
                     <a:prstGeom prst="rect">
                       <a:avLst/>
@@ -530,21 +527,59 @@
       </w:r>
       <w:r>
         <w:rPr>
+          <w:b/>
+          <w:bCs/>
+        </w:rPr>
+        <w:t>Resultado</w:t>
+      </w:r>
+      <w:r>
+        <w:t xml:space="preserve">: Los infectados se disparan los primeros días, y a partir del séptimo día, cuando los síntomas aparecen, la UCI se colapsa (línea morada en la gráfica), haciendo que personas ajenas a esta enfermedad </w:t>
+      </w:r>
+      <w:r>
+        <w:t>tampoco</w:t>
+      </w:r>
+      <w:r>
+        <w:rPr>
           <w:noProof/>
         </w:rPr>
+        <w:t xml:space="preserve"> </w:t>
+      </w:r>
+      <w:r>
+        <w:t>puedan</w:t>
+      </w:r>
+      <w:r>
+        <w:t xml:space="preserve"> ser atendidas.</w:t>
+      </w:r>
+      <w:r>
+        <w:rPr>
+          <w:noProof/>
+        </w:rPr>
+        <w:t xml:space="preserve"> </w:t>
+      </w:r>
+    </w:p>
+    <w:p>
+      <w:pPr>
+        <w:pStyle w:val="Prrafodelista"/>
+      </w:pPr>
+    </w:p>
+    <w:p>
+      <w:r>
+        <w:rPr>
+          <w:noProof/>
+        </w:rPr>
         <w:drawing>
-          <wp:anchor distT="0" distB="0" distL="114300" distR="114300" simplePos="0" relativeHeight="251665408" behindDoc="0" locked="0" layoutInCell="1" allowOverlap="1" wp14:anchorId="4BAC106E">
+          <wp:anchor distT="0" distB="0" distL="114300" distR="114300" simplePos="0" relativeHeight="251667456" behindDoc="0" locked="0" layoutInCell="1" allowOverlap="1" wp14:anchorId="6B312E4F">
             <wp:simplePos x="0" y="0"/>
-            <wp:positionH relativeFrom="column">
-              <wp:posOffset>-429260</wp:posOffset>
+            <wp:positionH relativeFrom="margin">
+              <wp:posOffset>261620</wp:posOffset>
             </wp:positionH>
             <wp:positionV relativeFrom="paragraph">
-              <wp:posOffset>791210</wp:posOffset>
+              <wp:posOffset>645795</wp:posOffset>
             </wp:positionV>
-            <wp:extent cx="4543425" cy="1962150"/>
-            <wp:effectExtent l="0" t="0" r="9525" b="0"/>
+            <wp:extent cx="5293396" cy="2781300"/>
+            <wp:effectExtent l="0" t="0" r="2540" b="0"/>
             <wp:wrapSquare wrapText="bothSides"/>
-            <wp:docPr id="10" name="Imagen 10"/>
+            <wp:docPr id="12" name="Imagen 12"/>
             <wp:cNvGraphicFramePr>
               <a:graphicFrameLocks xmlns:a="http://schemas.openxmlformats.org/drawingml/2006/main" noChangeAspect="1"/>
             </wp:cNvGraphicFramePr>
@@ -570,7 +605,91 @@
                   <pic:spPr>
                     <a:xfrm>
                       <a:off x="0" y="0"/>
-                      <a:ext cx="4543425" cy="1962150"/>
+                      <a:ext cx="5293396" cy="2781300"/>
+                    </a:xfrm>
+                    <a:prstGeom prst="rect">
+                      <a:avLst/>
+                    </a:prstGeom>
+                  </pic:spPr>
+                </pic:pic>
+              </a:graphicData>
+            </a:graphic>
+            <wp14:sizeRelH relativeFrom="margin">
+              <wp14:pctWidth>0</wp14:pctWidth>
+            </wp14:sizeRelH>
+            <wp14:sizeRelV relativeFrom="margin">
+              <wp14:pctHeight>0</wp14:pctHeight>
+            </wp14:sizeRelV>
+          </wp:anchor>
+        </w:drawing>
+      </w:r>
+      <w:r>
+        <w:br w:type="page"/>
+      </w:r>
+    </w:p>
+    <w:p>
+      <w:pPr>
+        <w:pStyle w:val="Ttulo2"/>
+      </w:pPr>
+      <w:r>
+        <w:lastRenderedPageBreak/>
+        <w:t>Escenario</w:t>
+      </w:r>
+      <w:r>
+        <w:t xml:space="preserve"> realista</w:t>
+      </w:r>
+    </w:p>
+    <w:p>
+      <w:pPr>
+        <w:pStyle w:val="Prrafodelista"/>
+        <w:numPr>
+          <w:ilvl w:val="0"/>
+          <w:numId w:val="4"/>
+        </w:numPr>
+      </w:pPr>
+      <w:r>
+        <w:rPr>
+          <w:noProof/>
+        </w:rPr>
+        <w:drawing>
+          <wp:anchor distT="0" distB="0" distL="114300" distR="114300" simplePos="0" relativeHeight="251668480" behindDoc="0" locked="0" layoutInCell="1" allowOverlap="1" wp14:anchorId="2AE4B22A">
+            <wp:simplePos x="0" y="0"/>
+            <wp:positionH relativeFrom="column">
+              <wp:posOffset>4472940</wp:posOffset>
+            </wp:positionH>
+            <wp:positionV relativeFrom="paragraph">
+              <wp:posOffset>6350</wp:posOffset>
+            </wp:positionV>
+            <wp:extent cx="1762125" cy="4953000"/>
+            <wp:effectExtent l="0" t="0" r="9525" b="0"/>
+            <wp:wrapSquare wrapText="bothSides"/>
+            <wp:docPr id="13" name="Imagen 13"/>
+            <wp:cNvGraphicFramePr>
+              <a:graphicFrameLocks xmlns:a="http://schemas.openxmlformats.org/drawingml/2006/main" noChangeAspect="1"/>
+            </wp:cNvGraphicFramePr>
+            <a:graphic xmlns:a="http://schemas.openxmlformats.org/drawingml/2006/main">
+              <a:graphicData uri="http://schemas.openxmlformats.org/drawingml/2006/picture">
+                <pic:pic xmlns:pic="http://schemas.openxmlformats.org/drawingml/2006/picture">
+                  <pic:nvPicPr>
+                    <pic:cNvPr id="1" name=""/>
+                    <pic:cNvPicPr/>
+                  </pic:nvPicPr>
+                  <pic:blipFill>
+                    <a:blip r:embed="rId12">
+                      <a:extLst>
+                        <a:ext uri="{28A0092B-C50C-407E-A947-70E740481C1C}">
+                          <a14:useLocalDpi xmlns:a14="http://schemas.microsoft.com/office/drawing/2010/main" val="0"/>
+                        </a:ext>
+                      </a:extLst>
+                    </a:blip>
+                    <a:stretch>
+                      <a:fillRect/>
+                    </a:stretch>
+                  </pic:blipFill>
+                  <pic:spPr>
+                    <a:xfrm>
+                      <a:off x="0" y="0"/>
+                      <a:ext cx="1762125" cy="4953000"/>
                     </a:xfrm>
                     <a:prstGeom prst="rect">
                       <a:avLst/>
@@ -584,54 +703,162 @@
       </w:r>
       <w:r>
         <w:rPr>
-          <w:noProof/>
-        </w:rPr>
-        <w:t xml:space="preserve"> </w:t>
-      </w:r>
-      <w:r>
-        <w:rPr>
           <w:b/>
           <w:bCs/>
         </w:rPr>
-        <w:t>Resultado</w:t>
-      </w:r>
-      <w:r>
-        <w:t>: Los infectados se disparan los primeros días, y a partir del séptimo día, cuando los síntomas aparecen, la UCI se colapsa (línea morada en la gráfica), haciendo que personas ajenas a e</w:t>
-      </w:r>
+        <w:t>Setup:</w:t>
+      </w:r>
+      <w:r>
+        <w:t xml:space="preserve"> Un aforo reducido de personas en el supermercado (10-20). Al entrar al supermercado, es obligatorio el uso de guantes, por lo que casi todos los clientes lo llevan (95-100%). El uso de mascarillas en supermercado es muy habitual (70-85%), aunque son de tipo quirúrgica, esto es, que no protegen de las partículas en el aire, aunque evitan expulsar partículas al exterior.  Por último, una lista reducida de productos (5-10).</w:t>
+      </w:r>
+    </w:p>
+    <w:p>
+      <w:pPr>
+        <w:pStyle w:val="Prrafodelista"/>
+        <w:numPr>
+          <w:ilvl w:val="0"/>
+          <w:numId w:val="4"/>
+        </w:numPr>
+      </w:pPr>
+      <w:r>
+        <w:rPr>
+          <w:b/>
+          <w:bCs/>
+        </w:rPr>
+        <w:t>Resultado:</w:t>
+      </w:r>
+      <w:r>
+        <w:t xml:space="preserve"> </w:t>
+      </w:r>
+      <w:r>
+        <w:t>la mayoría de afectados logran curarse. L</w:t>
+      </w:r>
+      <w:r>
+        <w:t xml:space="preserve">o más notable de esta configuración es que no llega a colapsarse el sistema sanitario. Por otro lado, la mortalidad se estima en un 2-3% lo que se ajusta bastante a los datos de España a mes de mayo. </w:t>
+      </w:r>
+      <w:r>
+        <w:t>A veces, en la simulación se pueden dar varios brotes de infección, debido a l</w:t>
+      </w:r>
+      <w:r>
+        <w:t>a coincidencia de algún individuo infectado con otro que no lleve las medidas de protección adecuadas.</w:t>
+      </w:r>
+    </w:p>
+    <w:p>
+      <w:pPr>
+        <w:pStyle w:val="Prrafodelista"/>
+      </w:pPr>
       <w:r>
         <w:rPr>
           <w:noProof/>
         </w:rPr>
-        <w:t xml:space="preserve"> </w:t>
-      </w:r>
-      <w:proofErr w:type="spellStart"/>
-      <w:r>
-        <w:t>sta</w:t>
-      </w:r>
-      <w:proofErr w:type="spellEnd"/>
-      <w:r>
-        <w:t xml:space="preserve"> enfermedad </w:t>
-      </w:r>
-      <w:r>
-        <w:t>tampoco</w:t>
-      </w:r>
+        <w:drawing>
+          <wp:anchor distT="0" distB="0" distL="114300" distR="114300" simplePos="0" relativeHeight="251669504" behindDoc="0" locked="0" layoutInCell="1" allowOverlap="1" wp14:anchorId="5017C8F3">
+            <wp:simplePos x="0" y="0"/>
+            <wp:positionH relativeFrom="column">
+              <wp:posOffset>-127635</wp:posOffset>
+            </wp:positionH>
+            <wp:positionV relativeFrom="paragraph">
+              <wp:posOffset>259080</wp:posOffset>
+            </wp:positionV>
+            <wp:extent cx="4581525" cy="1952625"/>
+            <wp:effectExtent l="0" t="0" r="9525" b="9525"/>
+            <wp:wrapSquare wrapText="bothSides"/>
+            <wp:docPr id="14" name="Imagen 14"/>
+            <wp:cNvGraphicFramePr>
+              <a:graphicFrameLocks xmlns:a="http://schemas.openxmlformats.org/drawingml/2006/main" noChangeAspect="1"/>
+            </wp:cNvGraphicFramePr>
+            <a:graphic xmlns:a="http://schemas.openxmlformats.org/drawingml/2006/main">
+              <a:graphicData uri="http://schemas.openxmlformats.org/drawingml/2006/picture">
+                <pic:pic xmlns:pic="http://schemas.openxmlformats.org/drawingml/2006/picture">
+                  <pic:nvPicPr>
+                    <pic:cNvPr id="1" name=""/>
+                    <pic:cNvPicPr/>
+                  </pic:nvPicPr>
+                  <pic:blipFill>
+                    <a:blip r:embed="rId13">
+                      <a:extLst>
+                        <a:ext uri="{28A0092B-C50C-407E-A947-70E740481C1C}">
+                          <a14:useLocalDpi xmlns:a14="http://schemas.microsoft.com/office/drawing/2010/main" val="0"/>
+                        </a:ext>
+                      </a:extLst>
+                    </a:blip>
+                    <a:stretch>
+                      <a:fillRect/>
+                    </a:stretch>
+                  </pic:blipFill>
+                  <pic:spPr>
+                    <a:xfrm>
+                      <a:off x="0" y="0"/>
+                      <a:ext cx="4581525" cy="1952625"/>
+                    </a:xfrm>
+                    <a:prstGeom prst="rect">
+                      <a:avLst/>
+                    </a:prstGeom>
+                  </pic:spPr>
+                </pic:pic>
+              </a:graphicData>
+            </a:graphic>
+          </wp:anchor>
+        </w:drawing>
+      </w:r>
+    </w:p>
+    <w:p>
+      <w:pPr>
+        <w:pStyle w:val="Prrafodelista"/>
+      </w:pPr>
       <w:r>
         <w:rPr>
           <w:noProof/>
         </w:rPr>
-        <w:t xml:space="preserve"> </w:t>
-      </w:r>
-      <w:r>
-        <w:t>puedan</w:t>
-      </w:r>
-      <w:r>
-        <w:t xml:space="preserve"> ser atendidas.</w:t>
-      </w:r>
-      <w:r>
-        <w:rPr>
-          <w:noProof/>
-        </w:rPr>
-        <w:t xml:space="preserve"> </w:t>
+        <w:drawing>
+          <wp:anchor distT="0" distB="0" distL="114300" distR="114300" simplePos="0" relativeHeight="251670528" behindDoc="0" locked="0" layoutInCell="1" allowOverlap="1" wp14:anchorId="54C3E51A">
+            <wp:simplePos x="0" y="0"/>
+            <wp:positionH relativeFrom="margin">
+              <wp:align>center</wp:align>
+            </wp:positionH>
+            <wp:positionV relativeFrom="paragraph">
+              <wp:posOffset>2503805</wp:posOffset>
+            </wp:positionV>
+            <wp:extent cx="6061627" cy="3400425"/>
+            <wp:effectExtent l="0" t="0" r="0" b="0"/>
+            <wp:wrapSquare wrapText="bothSides"/>
+            <wp:docPr id="16" name="Imagen 16"/>
+            <wp:cNvGraphicFramePr>
+              <a:graphicFrameLocks xmlns:a="http://schemas.openxmlformats.org/drawingml/2006/main" noChangeAspect="1"/>
+            </wp:cNvGraphicFramePr>
+            <a:graphic xmlns:a="http://schemas.openxmlformats.org/drawingml/2006/main">
+              <a:graphicData uri="http://schemas.openxmlformats.org/drawingml/2006/picture">
+                <pic:pic xmlns:pic="http://schemas.openxmlformats.org/drawingml/2006/picture">
+                  <pic:nvPicPr>
+                    <pic:cNvPr id="1" name=""/>
+                    <pic:cNvPicPr/>
+                  </pic:nvPicPr>
+                  <pic:blipFill>
+                    <a:blip r:embed="rId14">
+                      <a:extLst>
+                        <a:ext uri="{28A0092B-C50C-407E-A947-70E740481C1C}">
+                          <a14:useLocalDpi xmlns:a14="http://schemas.microsoft.com/office/drawing/2010/main" val="0"/>
+                        </a:ext>
+                      </a:extLst>
+                    </a:blip>
+                    <a:stretch>
+                      <a:fillRect/>
+                    </a:stretch>
+                  </pic:blipFill>
+                  <pic:spPr>
+                    <a:xfrm>
+                      <a:off x="0" y="0"/>
+                      <a:ext cx="6061627" cy="3400425"/>
+                    </a:xfrm>
+                    <a:prstGeom prst="rect">
+                      <a:avLst/>
+                    </a:prstGeom>
+                  </pic:spPr>
+                </pic:pic>
+              </a:graphicData>
+            </a:graphic>
+          </wp:anchor>
+        </w:drawing>
       </w:r>
     </w:p>
     <w:sectPr>
@@ -945,6 +1172,155 @@
     </w:lvl>
   </w:abstractNum>
   <w:abstractNum w:abstractNumId="2" w15:restartNumberingAfterBreak="0">
+    <w:nsid w:val="55655432"/>
+    <w:multiLevelType w:val="multilevel"/>
+    <w:tmpl w:val="861C7472"/>
+    <w:lvl w:ilvl="0">
+      <w:start w:val="1"/>
+      <w:numFmt w:val="bullet"/>
+      <w:lvlText w:val=""/>
+      <w:lvlJc w:val="left"/>
+      <w:pPr>
+        <w:tabs>
+          <w:tab w:val="num" w:pos="720"/>
+        </w:tabs>
+        <w:ind w:left="720" w:hanging="360"/>
+      </w:pPr>
+      <w:rPr>
+        <w:rFonts w:ascii="Symbol" w:hAnsi="Symbol" w:hint="default"/>
+        <w:sz w:val="20"/>
+      </w:rPr>
+    </w:lvl>
+    <w:lvl w:ilvl="1">
+      <w:start w:val="1"/>
+      <w:numFmt w:val="bullet"/>
+      <w:lvlText w:val="o"/>
+      <w:lvlJc w:val="left"/>
+      <w:pPr>
+        <w:tabs>
+          <w:tab w:val="num" w:pos="1440"/>
+        </w:tabs>
+        <w:ind w:left="1440" w:hanging="360"/>
+      </w:pPr>
+      <w:rPr>
+        <w:rFonts w:ascii="Courier New" w:hAnsi="Courier New" w:hint="default"/>
+        <w:sz w:val="20"/>
+      </w:rPr>
+    </w:lvl>
+    <w:lvl w:ilvl="2" w:tentative="1">
+      <w:start w:val="1"/>
+      <w:numFmt w:val="bullet"/>
+      <w:lvlText w:val=""/>
+      <w:lvlJc w:val="left"/>
+      <w:pPr>
+        <w:tabs>
+          <w:tab w:val="num" w:pos="2160"/>
+        </w:tabs>
+        <w:ind w:left="2160" w:hanging="360"/>
+      </w:pPr>
+      <w:rPr>
+        <w:rFonts w:ascii="Wingdings" w:hAnsi="Wingdings" w:hint="default"/>
+        <w:sz w:val="20"/>
+      </w:rPr>
+    </w:lvl>
+    <w:lvl w:ilvl="3" w:tentative="1">
+      <w:start w:val="1"/>
+      <w:numFmt w:val="bullet"/>
+      <w:lvlText w:val=""/>
+      <w:lvlJc w:val="left"/>
+      <w:pPr>
+        <w:tabs>
+          <w:tab w:val="num" w:pos="2880"/>
+        </w:tabs>
+        <w:ind w:left="2880" w:hanging="360"/>
+      </w:pPr>
+      <w:rPr>
+        <w:rFonts w:ascii="Wingdings" w:hAnsi="Wingdings" w:hint="default"/>
+        <w:sz w:val="20"/>
+      </w:rPr>
+    </w:lvl>
+    <w:lvl w:ilvl="4" w:tentative="1">
+      <w:start w:val="1"/>
+      <w:numFmt w:val="bullet"/>
+      <w:lvlText w:val=""/>
+      <w:lvlJc w:val="left"/>
+      <w:pPr>
+        <w:tabs>
+          <w:tab w:val="num" w:pos="3600"/>
+        </w:tabs>
+        <w:ind w:left="3600" w:hanging="360"/>
+      </w:pPr>
+      <w:rPr>
+        <w:rFonts w:ascii="Wingdings" w:hAnsi="Wingdings" w:hint="default"/>
+        <w:sz w:val="20"/>
+      </w:rPr>
+    </w:lvl>
+    <w:lvl w:ilvl="5" w:tentative="1">
+      <w:start w:val="1"/>
+      <w:numFmt w:val="bullet"/>
+      <w:lvlText w:val=""/>
+      <w:lvlJc w:val="left"/>
+      <w:pPr>
+        <w:tabs>
+          <w:tab w:val="num" w:pos="4320"/>
+        </w:tabs>
+        <w:ind w:left="4320" w:hanging="360"/>
+      </w:pPr>
+      <w:rPr>
+        <w:rFonts w:ascii="Wingdings" w:hAnsi="Wingdings" w:hint="default"/>
+        <w:sz w:val="20"/>
+      </w:rPr>
+    </w:lvl>
+    <w:lvl w:ilvl="6" w:tentative="1">
+      <w:start w:val="1"/>
+      <w:numFmt w:val="bullet"/>
+      <w:lvlText w:val=""/>
+      <w:lvlJc w:val="left"/>
+      <w:pPr>
+        <w:tabs>
+          <w:tab w:val="num" w:pos="5040"/>
+        </w:tabs>
+        <w:ind w:left="5040" w:hanging="360"/>
+      </w:pPr>
+      <w:rPr>
+        <w:rFonts w:ascii="Wingdings" w:hAnsi="Wingdings" w:hint="default"/>
+        <w:sz w:val="20"/>
+      </w:rPr>
+    </w:lvl>
+    <w:lvl w:ilvl="7" w:tentative="1">
+      <w:start w:val="1"/>
+      <w:numFmt w:val="bullet"/>
+      <w:lvlText w:val=""/>
+      <w:lvlJc w:val="left"/>
+      <w:pPr>
+        <w:tabs>
+          <w:tab w:val="num" w:pos="5760"/>
+        </w:tabs>
+        <w:ind w:left="5760" w:hanging="360"/>
+      </w:pPr>
+      <w:rPr>
+        <w:rFonts w:ascii="Wingdings" w:hAnsi="Wingdings" w:hint="default"/>
+        <w:sz w:val="20"/>
+      </w:rPr>
+    </w:lvl>
+    <w:lvl w:ilvl="8" w:tentative="1">
+      <w:start w:val="1"/>
+      <w:numFmt w:val="bullet"/>
+      <w:lvlText w:val=""/>
+      <w:lvlJc w:val="left"/>
+      <w:pPr>
+        <w:tabs>
+          <w:tab w:val="num" w:pos="6480"/>
+        </w:tabs>
+        <w:ind w:left="6480" w:hanging="360"/>
+      </w:pPr>
+      <w:rPr>
+        <w:rFonts w:ascii="Wingdings" w:hAnsi="Wingdings" w:hint="default"/>
+        <w:sz w:val="20"/>
+      </w:rPr>
+    </w:lvl>
+  </w:abstractNum>
+  <w:abstractNum w:abstractNumId="3" w15:restartNumberingAfterBreak="0">
     <w:nsid w:val="5B39629D"/>
     <w:multiLevelType w:val="hybridMultilevel"/>
     <w:tmpl w:val="DC926E2E"/>
@@ -1061,10 +1437,13 @@
     <w:abstractNumId w:val="0"/>
   </w:num>
   <w:num w:numId="2">
-    <w:abstractNumId w:val="2"/>
+    <w:abstractNumId w:val="3"/>
   </w:num>
   <w:num w:numId="3">
     <w:abstractNumId w:val="1"/>
+  </w:num>
+  <w:num w:numId="4">
+    <w:abstractNumId w:val="2"/>
   </w:num>
 </w:numbering>
 </file>

</xml_diff>

<commit_message>
Modificación de la memoria
</commit_message>
<xml_diff>
--- a/Modelos de simulación a probar.docx
+++ b/Modelos de simulación a probar.docx
@@ -1380,6 +1380,8 @@
         </w:p>
       </w:sdtContent>
     </w:sdt>
+    <w:bookmarkStart w:id="0" w:name="_GoBack" w:displacedByCustomXml="prev"/>
+    <w:bookmarkEnd w:id="0" w:displacedByCustomXml="prev"/>
     <w:p>
       <w:pPr>
         <w:rPr>
@@ -1397,40 +1399,40 @@
       <w:pPr>
         <w:pStyle w:val="Ttulo1"/>
       </w:pPr>
-      <w:bookmarkStart w:id="0" w:name="_Toc42024730"/>
+      <w:bookmarkStart w:id="1" w:name="_Toc42024730"/>
       <w:r>
         <w:lastRenderedPageBreak/>
         <w:t>Introducción</w:t>
-      </w:r>
-      <w:bookmarkEnd w:id="0"/>
-    </w:p>
-    <w:p>
-      <w:r>
-        <w:t>En el presente documento se detalla la implementación de cuatro casos significativos del modelo de COVID-19 en un supermercado genérico.</w:t>
-      </w:r>
-    </w:p>
-    <w:p>
-      <w:pPr>
-        <w:pStyle w:val="Ttulo1"/>
-      </w:pPr>
-      <w:bookmarkStart w:id="1" w:name="_Toc42024731"/>
-      <w:r>
-        <w:t>Modelos de simulación</w:t>
       </w:r>
       <w:bookmarkEnd w:id="1"/>
     </w:p>
     <w:p>
+      <w:r>
+        <w:t>En el presente documento se detalla la implementación de cuatro casos significativos del modelo de COVID-19 en un supermercado genérico.</w:t>
+      </w:r>
+    </w:p>
+    <w:p>
+      <w:pPr>
+        <w:pStyle w:val="Ttulo1"/>
+      </w:pPr>
+      <w:bookmarkStart w:id="2" w:name="_Toc42024731"/>
+      <w:r>
+        <w:t>Modelos de simulación</w:t>
+      </w:r>
+      <w:bookmarkEnd w:id="2"/>
+    </w:p>
+    <w:p>
       <w:pPr>
         <w:pStyle w:val="Ttulo2"/>
       </w:pPr>
-      <w:bookmarkStart w:id="2" w:name="_Toc42024732"/>
+      <w:bookmarkStart w:id="3" w:name="_Toc42024732"/>
       <w:r>
         <w:t>Escenario</w:t>
       </w:r>
       <w:r>
         <w:t xml:space="preserve"> Mejor</w:t>
       </w:r>
-      <w:bookmarkEnd w:id="2"/>
+      <w:bookmarkEnd w:id="3"/>
     </w:p>
     <w:p>
       <w:pPr>
@@ -1513,6 +1515,7 @@
           </wp:anchor>
         </w:drawing>
       </w:r>
+      <w:proofErr w:type="spellStart"/>
       <w:r>
         <w:rPr>
           <w:rFonts w:ascii="Times New Roman" w:eastAsia="Times New Roman" w:hAnsi="Times New Roman" w:cs="Times New Roman"/>
@@ -1524,6 +1527,7 @@
         </w:rPr>
         <w:t>Setup</w:t>
       </w:r>
+      <w:proofErr w:type="spellEnd"/>
       <w:r>
         <w:rPr>
           <w:rFonts w:ascii="Times New Roman" w:eastAsia="Times New Roman" w:hAnsi="Times New Roman" w:cs="Times New Roman"/>
@@ -1783,7 +1787,7 @@
       <w:pPr>
         <w:pStyle w:val="Ttulo2"/>
       </w:pPr>
-      <w:bookmarkStart w:id="3" w:name="_Toc42024733"/>
+      <w:bookmarkStart w:id="4" w:name="_Toc42024733"/>
       <w:r>
         <w:rPr>
           <w:noProof/>
@@ -1845,7 +1849,7 @@
       <w:r>
         <w:t xml:space="preserve"> peor</w:t>
       </w:r>
-      <w:bookmarkEnd w:id="3"/>
+      <w:bookmarkEnd w:id="4"/>
     </w:p>
     <w:p>
       <w:pPr>
@@ -1855,6 +1859,7 @@
           <w:numId w:val="1"/>
         </w:numPr>
       </w:pPr>
+      <w:proofErr w:type="spellStart"/>
       <w:r>
         <w:rPr>
           <w:b/>
@@ -1862,6 +1867,7 @@
         </w:rPr>
         <w:t>Setup</w:t>
       </w:r>
+      <w:proofErr w:type="spellEnd"/>
       <w:r>
         <w:t xml:space="preserve">: </w:t>
       </w:r>
@@ -1886,8 +1892,6 @@
       <w:r>
         <w:t>.</w:t>
       </w:r>
-      <w:bookmarkStart w:id="4" w:name="_GoBack"/>
-      <w:bookmarkEnd w:id="4"/>
       <w:r>
         <w:t xml:space="preserve"> </w:t>
       </w:r>
@@ -2197,12 +2201,21 @@
           <w:numId w:val="4"/>
         </w:numPr>
       </w:pPr>
+      <w:proofErr w:type="spellStart"/>
       <w:r>
         <w:rPr>
           <w:b/>
           <w:bCs/>
         </w:rPr>
-        <w:t>Setup:</w:t>
+        <w:t>Setup</w:t>
+      </w:r>
+      <w:proofErr w:type="spellEnd"/>
+      <w:r>
+        <w:rPr>
+          <w:b/>
+          <w:bCs/>
+        </w:rPr>
+        <w:t>:</w:t>
       </w:r>
       <w:r>
         <w:t xml:space="preserve"> Un aforo reducido de personas en el supermercado (10-20). Al entrar al supermercado, es obligatorio el uso de guantes, por lo que casi todos los clientes lo llevan (95-100%). El uso de mascarillas en supermercado es muy habitual (70-85%), aunque son de tipo quirúrgica, esto es, que no protegen de las partículas en el aire, aunque evitan expulsar partículas al exterior.  Por último, una lista reducida de productos (5-10).</w:t>
@@ -2468,14 +2481,27 @@
                             <w:r>
                               <w:t xml:space="preserve">Ilustración </w:t>
                             </w:r>
-                            <w:fldSimple w:instr=" SEQ Ilustración \* ARABIC ">
-                              <w:r>
-                                <w:rPr>
-                                  <w:noProof/>
-                                </w:rPr>
-                                <w:t>1</w:t>
-                              </w:r>
-                            </w:fldSimple>
+                            <w:r>
+                              <w:fldChar w:fldCharType="begin"/>
+                            </w:r>
+                            <w:r>
+                              <w:instrText xml:space="preserve"> SEQ Ilustración \* ARABIC </w:instrText>
+                            </w:r>
+                            <w:r>
+                              <w:fldChar w:fldCharType="separate"/>
+                            </w:r>
+                            <w:r>
+                              <w:rPr>
+                                <w:noProof/>
+                              </w:rPr>
+                              <w:t>1</w:t>
+                            </w:r>
+                            <w:r>
+                              <w:rPr>
+                                <w:noProof/>
+                              </w:rPr>
+                              <w:fldChar w:fldCharType="end"/>
+                            </w:r>
                             <w:r>
                               <w:t xml:space="preserve">: </w:t>
                             </w:r>
@@ -2515,14 +2541,27 @@
                       <w:r>
                         <w:t xml:space="preserve">Ilustración </w:t>
                       </w:r>
-                      <w:fldSimple w:instr=" SEQ Ilustración \* ARABIC ">
-                        <w:r>
-                          <w:rPr>
-                            <w:noProof/>
-                          </w:rPr>
-                          <w:t>1</w:t>
-                        </w:r>
-                      </w:fldSimple>
+                      <w:r>
+                        <w:fldChar w:fldCharType="begin"/>
+                      </w:r>
+                      <w:r>
+                        <w:instrText xml:space="preserve"> SEQ Ilustración \* ARABIC </w:instrText>
+                      </w:r>
+                      <w:r>
+                        <w:fldChar w:fldCharType="separate"/>
+                      </w:r>
+                      <w:r>
+                        <w:rPr>
+                          <w:noProof/>
+                        </w:rPr>
+                        <w:t>1</w:t>
+                      </w:r>
+                      <w:r>
+                        <w:rPr>
+                          <w:noProof/>
+                        </w:rPr>
+                        <w:fldChar w:fldCharType="end"/>
+                      </w:r>
                       <w:r>
                         <w:t xml:space="preserve">: </w:t>
                       </w:r>
@@ -2668,12 +2707,21 @@
           </wp:anchor>
         </w:drawing>
       </w:r>
+      <w:proofErr w:type="spellStart"/>
       <w:r>
         <w:rPr>
           <w:b/>
           <w:bCs/>
         </w:rPr>
-        <w:t>Setup:</w:t>
+        <w:t>Setup</w:t>
+      </w:r>
+      <w:proofErr w:type="spellEnd"/>
+      <w:r>
+        <w:rPr>
+          <w:b/>
+          <w:bCs/>
+        </w:rPr>
+        <w:t>:</w:t>
       </w:r>
       <w:r>
         <w:t xml:space="preserve"> Mantenemos todas las características de la simulación realista con la excepción del aforo</w:t>
@@ -4701,7 +4749,7 @@
 </file>
 
 <file path=customXml/itemProps2.xml><?xml version="1.0" encoding="utf-8"?>
-<ds:datastoreItem xmlns:ds="http://schemas.openxmlformats.org/officeDocument/2006/customXml" ds:itemID="{68AF6E67-C55C-4973-8AF3-B56CF70B6F52}">
+<ds:datastoreItem xmlns:ds="http://schemas.openxmlformats.org/officeDocument/2006/customXml" ds:itemID="{31A608E2-BA0C-4D49-80A5-62F6767A3139}">
   <ds:schemaRefs>
     <ds:schemaRef ds:uri="http://schemas.openxmlformats.org/officeDocument/2006/bibliography"/>
   </ds:schemaRefs>

</xml_diff>